<commit_message>
Primeira Versão sem correções
</commit_message>
<xml_diff>
--- a/Desenhos/Esquema do Sistema.docx
+++ b/Desenhos/Esquema do Sistema.docx
@@ -604,6 +604,57 @@
               </v:shape>
               <v:oval id="_x0000_s1078" style="position:absolute;left:8060;top:2730;width:143;height:143" o:regroupid="3" fillcolor="black [3213]"/>
             </v:group>
+            <v:shape id="_x0000_s1141" type="#_x0000_t202" style="position:absolute;left:8648;top:6127;width:481;height:603" stroked="f">
+              <v:textbox>
+                <w:txbxContent>
+                  <w:p>
+                    <w:pPr>
+                      <w:spacing w:after="0" w:line="240" w:lineRule="auto"/>
+                      <w:rPr>
+                        <w:sz w:val="32"/>
+                        <w:szCs w:val="32"/>
+                      </w:rPr>
+                    </w:pPr>
+                    <m:oMathPara>
+                      <m:oMath>
+                        <m:sSub>
+                          <m:sSubPr>
+                            <m:ctrlPr>
+                              <w:rPr>
+                                <w:rFonts w:ascii="Cambria Math" w:hAnsi="Cambria Math"/>
+                                <w:i/>
+                                <w:sz w:val="32"/>
+                                <w:szCs w:val="32"/>
+                              </w:rPr>
+                            </m:ctrlPr>
+                          </m:sSubPr>
+                          <m:e>
+                            <m:r>
+                              <w:rPr>
+                                <w:rFonts w:ascii="Cambria Math" w:hAnsi="Cambria Math"/>
+                                <w:sz w:val="32"/>
+                                <w:szCs w:val="32"/>
+                              </w:rPr>
+                              <m:t>e</m:t>
+                            </m:r>
+                          </m:e>
+                          <m:sub>
+                            <m:r>
+                              <w:rPr>
+                                <w:rFonts w:ascii="Cambria Math" w:hAnsi="Cambria Math"/>
+                                <w:sz w:val="32"/>
+                                <w:szCs w:val="32"/>
+                              </w:rPr>
+                              <m:t>r</m:t>
+                            </m:r>
+                          </m:sub>
+                        </m:sSub>
+                      </m:oMath>
+                    </m:oMathPara>
+                  </w:p>
+                </w:txbxContent>
+              </v:textbox>
+            </v:shape>
             <w10:wrap type="none"/>
             <w10:anchorlock/>
           </v:group>

</xml_diff>

<commit_message>
Algumas correções e adaptações
</commit_message>
<xml_diff>
--- a/Desenhos/Esquema do Sistema.docx
+++ b/Desenhos/Esquema do Sistema.docx
@@ -35,6 +35,57 @@
               <v:stroke joinstyle="miter"/>
               <v:path gradientshapeok="t" o:connecttype="rect"/>
             </v:shapetype>
+            <v:shape id="_x0000_s1141" type="#_x0000_t202" style="position:absolute;left:8648;top:6127;width:481;height:603" stroked="f">
+              <v:textbox>
+                <w:txbxContent>
+                  <w:p>
+                    <w:pPr>
+                      <w:spacing w:after="0" w:line="240" w:lineRule="auto"/>
+                      <w:rPr>
+                        <w:sz w:val="32"/>
+                        <w:szCs w:val="32"/>
+                      </w:rPr>
+                    </w:pPr>
+                    <m:oMathPara>
+                      <m:oMath>
+                        <m:sSub>
+                          <m:sSubPr>
+                            <m:ctrlPr>
+                              <w:rPr>
+                                <w:rFonts w:ascii="Cambria Math" w:hAnsi="Cambria Math"/>
+                                <w:i/>
+                                <w:sz w:val="32"/>
+                                <w:szCs w:val="32"/>
+                              </w:rPr>
+                            </m:ctrlPr>
+                          </m:sSubPr>
+                          <m:e>
+                            <m:r>
+                              <w:rPr>
+                                <w:rFonts w:ascii="Cambria Math" w:hAnsi="Cambria Math"/>
+                                <w:sz w:val="32"/>
+                                <w:szCs w:val="32"/>
+                              </w:rPr>
+                              <m:t>e</m:t>
+                            </m:r>
+                          </m:e>
+                          <m:sub>
+                            <m:r>
+                              <w:rPr>
+                                <w:rFonts w:ascii="Cambria Math" w:hAnsi="Cambria Math"/>
+                                <w:sz w:val="32"/>
+                                <w:szCs w:val="32"/>
+                              </w:rPr>
+                              <m:t>r</m:t>
+                            </m:r>
+                          </m:sub>
+                        </m:sSub>
+                      </m:oMath>
+                    </m:oMathPara>
+                  </w:p>
+                </w:txbxContent>
+              </v:textbox>
+            </v:shape>
             <v:shape id="_x0000_s1138" type="#_x0000_t202" style="position:absolute;left:3485;top:9806;width:481;height:603" stroked="f">
               <v:textbox>
                 <w:txbxContent>
@@ -362,18 +413,24 @@
             </v:group>
             <v:shape id="_x0000_s1101" type="#_x0000_t32" style="position:absolute;left:360;top:8651;width:5901;height:2852;flip:x" o:connectortype="straight" strokecolor="black [3213]"/>
             <v:oval id="_x0000_s1102" style="position:absolute;left:238;top:11484;width:143;height:130" fillcolor="black [3213]"/>
-            <v:shape id="_x0000_s1106" type="#_x0000_t202" style="position:absolute;left:4861;top:9660;width:904;height:413" o:regroupid="2" filled="f" stroked="f">
+            <v:shape id="_x0000_s1106" type="#_x0000_t202" style="position:absolute;left:4641;top:9660;width:1209;height:531" o:regroupid="2" filled="f" stroked="f">
               <v:textbox style="mso-next-textbox:#_x0000_s1106">
                 <w:txbxContent>
                   <w:p>
                     <w:pPr>
                       <w:spacing w:after="0" w:line="240" w:lineRule="auto"/>
+                      <w:rPr>
+                        <w:sz w:val="32"/>
+                        <w:szCs w:val="32"/>
+                      </w:rPr>
                     </w:pPr>
                     <m:oMathPara>
                       <m:oMath>
                         <m:r>
                           <w:rPr>
                             <w:rFonts w:ascii="Cambria Math" w:hAnsi="Cambria Math"/>
+                            <w:sz w:val="32"/>
+                            <w:szCs w:val="32"/>
                           </w:rPr>
                           <m:t>(</m:t>
                         </m:r>
@@ -383,6 +440,8 @@
                               <w:rPr>
                                 <w:rFonts w:ascii="Cambria Math" w:hAnsi="Cambria Math"/>
                                 <w:i/>
+                                <w:sz w:val="32"/>
+                                <w:szCs w:val="32"/>
                               </w:rPr>
                             </m:ctrlPr>
                           </m:sSubPr>
@@ -390,6 +449,8 @@
                             <m:r>
                               <w:rPr>
                                 <w:rFonts w:ascii="Cambria Math" w:hAnsi="Cambria Math"/>
+                                <w:sz w:val="32"/>
+                                <w:szCs w:val="32"/>
                               </w:rPr>
                               <m:t>x</m:t>
                             </m:r>
@@ -398,6 +459,8 @@
                             <m:r>
                               <w:rPr>
                                 <w:rFonts w:ascii="Cambria Math" w:hAnsi="Cambria Math"/>
+                                <w:sz w:val="32"/>
+                                <w:szCs w:val="32"/>
                               </w:rPr>
                               <m:t>r</m:t>
                             </m:r>
@@ -406,6 +469,8 @@
                         <m:r>
                           <w:rPr>
                             <w:rFonts w:ascii="Cambria Math" w:hAnsi="Cambria Math"/>
+                            <w:sz w:val="32"/>
+                            <w:szCs w:val="32"/>
                           </w:rPr>
                           <m:t>,</m:t>
                         </m:r>
@@ -415,6 +480,8 @@
                               <w:rPr>
                                 <w:rFonts w:ascii="Cambria Math" w:hAnsi="Cambria Math"/>
                                 <w:i/>
+                                <w:sz w:val="32"/>
+                                <w:szCs w:val="32"/>
                               </w:rPr>
                             </m:ctrlPr>
                           </m:sSubPr>
@@ -422,6 +489,8 @@
                             <m:r>
                               <w:rPr>
                                 <w:rFonts w:ascii="Cambria Math" w:hAnsi="Cambria Math"/>
+                                <w:sz w:val="32"/>
+                                <w:szCs w:val="32"/>
                               </w:rPr>
                               <m:t>y</m:t>
                             </m:r>
@@ -430,6 +499,8 @@
                             <m:r>
                               <w:rPr>
                                 <w:rFonts w:ascii="Cambria Math" w:hAnsi="Cambria Math"/>
+                                <w:sz w:val="32"/>
+                                <w:szCs w:val="32"/>
                               </w:rPr>
                               <m:t>r</m:t>
                             </m:r>
@@ -438,6 +509,8 @@
                         <m:r>
                           <w:rPr>
                             <w:rFonts w:ascii="Cambria Math" w:hAnsi="Cambria Math"/>
+                            <w:sz w:val="32"/>
+                            <w:szCs w:val="32"/>
                           </w:rPr>
                           <m:t>)</m:t>
                         </m:r>
@@ -458,7 +531,7 @@
               </v:handles>
               <o:lock v:ext="edit" shapetype="t"/>
             </v:shapetype>
-            <v:shape id="_x0000_s1107" type="#_x0000_t34" style="position:absolute;left:5765;top:8613;width:479;height:1254;flip:y" o:connectortype="elbow" adj="10777,169958,-262086" strokecolor="#365f91 [2404]" strokeweight=".25pt">
+            <v:shape id="_x0000_s1107" type="#_x0000_t34" style="position:absolute;left:5850;top:8613;width:394;height:1313;flip:y" o:connectortype="elbow" adj="10745,163291,-323287" strokecolor="#365f91 [2404]" strokeweight=".25pt">
               <v:stroke dashstyle="1 1" endcap="round"/>
             </v:shape>
             <v:shape id="_x0000_s1108" type="#_x0000_t32" style="position:absolute;left:6361;top:8598;width:5213;height:15;flip:y" o:connectortype="straight" strokeweight=".25pt">
@@ -513,22 +586,28 @@
                 </w:txbxContent>
               </v:textbox>
             </v:shape>
-            <v:shape id="_x0000_s1133" type="#_x0000_t32" style="position:absolute;left:9004;top:2350;width:1441;height:12;flip:y" o:connectortype="straight">
+            <v:shape id="_x0000_s1133" type="#_x0000_t32" style="position:absolute;left:9004;top:2362;width:1441;height:67" o:connectortype="straight">
               <v:stroke dashstyle="longDash"/>
             </v:shape>
-            <v:group id="_x0000_s1134" style="position:absolute;left:10445;top:2003;width:912;height:418" coordorigin="8060,2455" coordsize="912,418">
+            <v:group id="_x0000_s1134" style="position:absolute;left:10445;top:2003;width:1181;height:513" coordorigin="8060,2455" coordsize="912,418">
               <v:shape id="_x0000_s1084" type="#_x0000_t202" style="position:absolute;left:8068;top:2455;width:904;height:413" o:regroupid="3" filled="f" stroked="f">
                 <v:textbox style="mso-next-textbox:#_x0000_s1084">
                   <w:txbxContent>
                     <w:p>
                       <w:pPr>
                         <w:spacing w:after="0" w:line="240" w:lineRule="auto"/>
+                        <w:rPr>
+                          <w:sz w:val="32"/>
+                          <w:szCs w:val="32"/>
+                        </w:rPr>
                       </w:pPr>
                       <m:oMathPara>
                         <m:oMath>
                           <m:r>
                             <w:rPr>
                               <w:rFonts w:ascii="Cambria Math" w:hAnsi="Cambria Math"/>
+                              <w:sz w:val="32"/>
+                              <w:szCs w:val="32"/>
                             </w:rPr>
                             <m:t>(</m:t>
                           </m:r>
@@ -538,6 +617,8 @@
                                 <w:rPr>
                                   <w:rFonts w:ascii="Cambria Math" w:hAnsi="Cambria Math"/>
                                   <w:i/>
+                                  <w:sz w:val="32"/>
+                                  <w:szCs w:val="32"/>
                                 </w:rPr>
                               </m:ctrlPr>
                             </m:sSubPr>
@@ -545,6 +626,8 @@
                               <m:r>
                                 <w:rPr>
                                   <w:rFonts w:ascii="Cambria Math" w:hAnsi="Cambria Math"/>
+                                  <w:sz w:val="32"/>
+                                  <w:szCs w:val="32"/>
                                 </w:rPr>
                                 <m:t>x</m:t>
                               </m:r>
@@ -553,6 +636,8 @@
                               <m:r>
                                 <w:rPr>
                                   <w:rFonts w:ascii="Cambria Math" w:hAnsi="Cambria Math"/>
+                                  <w:sz w:val="32"/>
+                                  <w:szCs w:val="32"/>
                                 </w:rPr>
                                 <m:t>a</m:t>
                               </m:r>
@@ -561,6 +646,8 @@
                           <m:r>
                             <w:rPr>
                               <w:rFonts w:ascii="Cambria Math" w:hAnsi="Cambria Math"/>
+                              <w:sz w:val="32"/>
+                              <w:szCs w:val="32"/>
                             </w:rPr>
                             <m:t>,</m:t>
                           </m:r>
@@ -570,6 +657,8 @@
                                 <w:rPr>
                                   <w:rFonts w:ascii="Cambria Math" w:hAnsi="Cambria Math"/>
                                   <w:i/>
+                                  <w:sz w:val="32"/>
+                                  <w:szCs w:val="32"/>
                                 </w:rPr>
                               </m:ctrlPr>
                             </m:sSubPr>
@@ -577,6 +666,8 @@
                               <m:r>
                                 <w:rPr>
                                   <w:rFonts w:ascii="Cambria Math" w:hAnsi="Cambria Math"/>
+                                  <w:sz w:val="32"/>
+                                  <w:szCs w:val="32"/>
                                 </w:rPr>
                                 <m:t>y</m:t>
                               </m:r>
@@ -585,6 +676,8 @@
                               <m:r>
                                 <w:rPr>
                                   <w:rFonts w:ascii="Cambria Math" w:hAnsi="Cambria Math"/>
+                                  <w:sz w:val="32"/>
+                                  <w:szCs w:val="32"/>
                                 </w:rPr>
                                 <m:t>a</m:t>
                               </m:r>
@@ -593,6 +686,8 @@
                           <m:r>
                             <w:rPr>
                               <w:rFonts w:ascii="Cambria Math" w:hAnsi="Cambria Math"/>
+                              <w:sz w:val="32"/>
+                              <w:szCs w:val="32"/>
                             </w:rPr>
                             <m:t>)</m:t>
                           </m:r>
@@ -604,57 +699,6 @@
               </v:shape>
               <v:oval id="_x0000_s1078" style="position:absolute;left:8060;top:2730;width:143;height:143" o:regroupid="3" fillcolor="black [3213]"/>
             </v:group>
-            <v:shape id="_x0000_s1141" type="#_x0000_t202" style="position:absolute;left:8648;top:6127;width:481;height:603" stroked="f">
-              <v:textbox>
-                <w:txbxContent>
-                  <w:p>
-                    <w:pPr>
-                      <w:spacing w:after="0" w:line="240" w:lineRule="auto"/>
-                      <w:rPr>
-                        <w:sz w:val="32"/>
-                        <w:szCs w:val="32"/>
-                      </w:rPr>
-                    </w:pPr>
-                    <m:oMathPara>
-                      <m:oMath>
-                        <m:sSub>
-                          <m:sSubPr>
-                            <m:ctrlPr>
-                              <w:rPr>
-                                <w:rFonts w:ascii="Cambria Math" w:hAnsi="Cambria Math"/>
-                                <w:i/>
-                                <w:sz w:val="32"/>
-                                <w:szCs w:val="32"/>
-                              </w:rPr>
-                            </m:ctrlPr>
-                          </m:sSubPr>
-                          <m:e>
-                            <m:r>
-                              <w:rPr>
-                                <w:rFonts w:ascii="Cambria Math" w:hAnsi="Cambria Math"/>
-                                <w:sz w:val="32"/>
-                                <w:szCs w:val="32"/>
-                              </w:rPr>
-                              <m:t>e</m:t>
-                            </m:r>
-                          </m:e>
-                          <m:sub>
-                            <m:r>
-                              <w:rPr>
-                                <w:rFonts w:ascii="Cambria Math" w:hAnsi="Cambria Math"/>
-                                <w:sz w:val="32"/>
-                                <w:szCs w:val="32"/>
-                              </w:rPr>
-                              <m:t>r</m:t>
-                            </m:r>
-                          </m:sub>
-                        </m:sSub>
-                      </m:oMath>
-                    </m:oMathPara>
-                  </w:p>
-                </w:txbxContent>
-              </v:textbox>
-            </v:shape>
             <w10:wrap type="none"/>
             <w10:anchorlock/>
           </v:group>

</xml_diff>